<commit_message>
Contracts and module description pdf version
23.02.2014
</commit_message>
<xml_diff>
--- a/Documents/Outsourcing/Module_Description.docx
+++ b/Documents/Outsourcing/Module_Description.docx
@@ -43,7 +43,7 @@
       <w:r>
         <w:rPr>
           <w:noProof/>
-          <w:lang w:eastAsia="en-GB"/>
+          <w:lang w:val="en-IN" w:eastAsia="en-IN"/>
         </w:rPr>
         <w:drawing>
           <wp:inline distT="0" distB="0" distL="0" distR="0" wp14:anchorId="23B8FAA1" wp14:editId="0E1FB039">
@@ -155,7 +155,29 @@
         <w:rPr>
           <w:lang w:val="en-US"/>
         </w:rPr>
-        <w:t xml:space="preserve">CONTRIBUTORS?! James Oatley, </w:t>
+        <w:t>Steve Thorpe, Jonathan Caine and</w:t>
+      </w:r>
+      <w:bookmarkStart w:id="7" w:name="_GoBack"/>
+      <w:bookmarkEnd w:id="7"/>
+      <w:r>
+        <w:rPr>
+          <w:lang w:val="en-US"/>
+        </w:rPr>
+        <w:t xml:space="preserve"> James </w:t>
+      </w:r>
+      <w:proofErr w:type="spellStart"/>
+      <w:r>
+        <w:rPr>
+          <w:lang w:val="en-US"/>
+        </w:rPr>
+        <w:t>Oatley</w:t>
+      </w:r>
+      <w:proofErr w:type="spellEnd"/>
+      <w:r>
+        <w:rPr>
+          <w:lang w:val="en-US"/>
+        </w:rPr>
+        <w:t xml:space="preserve">, </w:t>
       </w:r>
     </w:p>
     <w:p>
@@ -191,7 +213,7 @@
           <w:rStyle w:val="SubtleEmphasis"/>
         </w:rPr>
       </w:pPr>
-      <w:bookmarkStart w:id="7" w:name="_Toc380923908"/>
+      <w:bookmarkStart w:id="8" w:name="_Toc380923908"/>
       <w:r>
         <w:rPr>
           <w:rStyle w:val="SubtleEmphasis"/>
@@ -211,7 +233,7 @@
         </w:rPr>
         <w:tab/>
       </w:r>
-      <w:bookmarkEnd w:id="7"/>
+      <w:bookmarkEnd w:id="8"/>
       <w:r>
         <w:rPr>
           <w:rStyle w:val="SubtleEmphasis"/>
@@ -223,7 +245,7 @@
       <w:pPr>
         <w:pStyle w:val="Heading3"/>
       </w:pPr>
-      <w:bookmarkStart w:id="8" w:name="_Toc380923909"/>
+      <w:bookmarkStart w:id="9" w:name="_Toc380923909"/>
       <w:r>
         <w:t>1.1</w:t>
       </w:r>
@@ -233,13 +255,13 @@
       <w:r>
         <w:tab/>
       </w:r>
-      <w:bookmarkEnd w:id="8"/>
+      <w:bookmarkEnd w:id="9"/>
       <w:r>
         <w:t>Input Attributes</w:t>
       </w:r>
     </w:p>
     <w:p>
-      <w:bookmarkStart w:id="9" w:name="_Toc380923910"/>
+      <w:bookmarkStart w:id="10" w:name="_Toc380923910"/>
       <w:r>
         <w:t>Required:</w:t>
       </w:r>
@@ -568,13 +590,13 @@
       <w:r>
         <w:tab/>
       </w:r>
-      <w:bookmarkEnd w:id="9"/>
+      <w:bookmarkEnd w:id="10"/>
       <w:r>
         <w:t>Outputs</w:t>
       </w:r>
     </w:p>
     <w:p>
-      <w:bookmarkStart w:id="10" w:name="_Toc380923911"/>
+      <w:bookmarkStart w:id="11" w:name="_Toc380923911"/>
       <w:r>
         <w:t xml:space="preserve">A </w:t>
       </w:r>
@@ -650,37 +672,32 @@
       </w:r>
       <w:proofErr w:type="spellEnd"/>
       <w:r>
-        <w:t xml:space="preserve"> should be able to b</w:t>
-      </w:r>
-      <w:bookmarkStart w:id="11" w:name="_GoBack"/>
+        <w:t xml:space="preserve"> should be able to be displayed on-screen at once. This will make use of the layer tag to define in what order they should be visible to the viewer. The returned </w:t>
+      </w:r>
+      <w:proofErr w:type="spellStart"/>
+      <w:r>
+        <w:t>JPanel</w:t>
+      </w:r>
+      <w:proofErr w:type="spellEnd"/>
+      <w:r>
+        <w:t xml:space="preserve"> will have a translucency of 0 so that it will seamlessly blend into the background of the slide.</w:t>
+      </w:r>
+    </w:p>
+    <w:p>
+      <w:pPr>
+        <w:pStyle w:val="Heading3"/>
+      </w:pPr>
+      <w:r>
+        <w:t>1.3</w:t>
+      </w:r>
+      <w:r>
+        <w:tab/>
+      </w:r>
+      <w:r>
+        <w:tab/>
+      </w:r>
       <w:bookmarkEnd w:id="11"/>
       <w:r>
-        <w:t xml:space="preserve">e displayed on-screen at once. This will make use of the layer tag to define in what order they should be visible to the viewer. The returned </w:t>
-      </w:r>
-      <w:proofErr w:type="spellStart"/>
-      <w:r>
-        <w:t>JPanel</w:t>
-      </w:r>
-      <w:proofErr w:type="spellEnd"/>
-      <w:r>
-        <w:t xml:space="preserve"> will have a translucency of 0 so that it will seamlessly blend into the background of the slide.</w:t>
-      </w:r>
-    </w:p>
-    <w:p>
-      <w:pPr>
-        <w:pStyle w:val="Heading3"/>
-      </w:pPr>
-      <w:r>
-        <w:t>1.3</w:t>
-      </w:r>
-      <w:r>
-        <w:tab/>
-      </w:r>
-      <w:r>
-        <w:tab/>
-      </w:r>
-      <w:bookmarkEnd w:id="10"/>
-      <w:r>
         <w:t>Additional Functionality</w:t>
       </w:r>
     </w:p>
@@ -706,6 +723,7 @@
         </w:numPr>
       </w:pPr>
       <w:r>
+        <w:lastRenderedPageBreak/>
         <w:t>Ability to render subscript</w:t>
       </w:r>
     </w:p>
@@ -1190,6 +1208,7 @@
         <w:pStyle w:val="Heading2"/>
       </w:pPr>
       <w:r>
+        <w:lastRenderedPageBreak/>
         <w:t>3</w:t>
       </w:r>
       <w:r>
@@ -1729,7 +1748,7 @@
       <w:rPr>
         <w:noProof/>
       </w:rPr>
-      <w:t>4</w:t>
+      <w:t>2</w:t>
     </w:r>
     <w:r>
       <w:rPr>
@@ -4794,7 +4813,7 @@
 </file>
 
 <file path=customXml/itemProps1.xml><?xml version="1.0" encoding="utf-8"?>
-<ds:datastoreItem xmlns:ds="http://schemas.openxmlformats.org/officeDocument/2006/customXml" ds:itemID="{4E990A70-FF83-4397-8DAD-771091F46AD5}">
+<ds:datastoreItem xmlns:ds="http://schemas.openxmlformats.org/officeDocument/2006/customXml" ds:itemID="{7DCA6A47-DA05-41B9-BA0D-CB61EF37D535}">
   <ds:schemaRefs>
     <ds:schemaRef ds:uri="http://schemas.openxmlformats.org/officeDocument/2006/bibliography"/>
   </ds:schemaRefs>

</xml_diff>